<commit_message>
AWS Task-3 course Assignment submission
</commit_message>
<xml_diff>
--- a/Solution.docx
+++ b/Solution.docx
@@ -105,9 +105,11 @@
             <w:tcW w:w="2254" w:type="dxa"/>
           </w:tcPr>
           <w:p>
+            <w:proofErr w:type="spellStart"/>
             <w:r>
               <w:t>Sumeet_CourseAssignment</w:t>
             </w:r>
+            <w:proofErr w:type="spellEnd"/>
           </w:p>
           <w:p/>
         </w:tc>
@@ -138,6 +140,7 @@
             <w:tcW w:w="2254" w:type="dxa"/>
           </w:tcPr>
           <w:p>
+            <w:proofErr w:type="spellStart"/>
             <w:r>
               <w:rPr>
                 <w:rFonts w:ascii="Roboto" w:hAnsi="Roboto"/>
@@ -148,6 +151,7 @@
               </w:rPr>
               <w:t>SG_Sumeet</w:t>
             </w:r>
+            <w:proofErr w:type="spellEnd"/>
           </w:p>
         </w:tc>
         <w:tc>
@@ -155,6 +159,8 @@
             <w:tcW w:w="2254" w:type="dxa"/>
           </w:tcPr>
           <w:p>
+            <w:proofErr w:type="spellStart"/>
+            <w:proofErr w:type="gramStart"/>
             <w:r>
               <w:rPr>
                 <w:rFonts w:ascii="Roboto" w:hAnsi="Roboto"/>
@@ -163,7 +169,19 @@
                 <w:szCs w:val="21"/>
                 <w:shd w:val="clear" w:color="auto" w:fill="FFFFFF"/>
               </w:rPr>
-              <w:t>Name:WebServer Sec</w:t>
+              <w:t>Name:WebServer</w:t>
+            </w:r>
+            <w:proofErr w:type="spellEnd"/>
+            <w:proofErr w:type="gramEnd"/>
+            <w:r>
+              <w:rPr>
+                <w:rFonts w:ascii="Roboto" w:hAnsi="Roboto"/>
+                <w:color w:val="16191F"/>
+                <w:sz w:val="21"/>
+                <w:szCs w:val="21"/>
+                <w:shd w:val="clear" w:color="auto" w:fill="FFFFFF"/>
+              </w:rPr>
+              <w:t xml:space="preserve"> Sec</w:t>
             </w:r>
           </w:p>
         </w:tc>
@@ -230,6 +248,7 @@
             <w:tcW w:w="2254" w:type="dxa"/>
           </w:tcPr>
           <w:p>
+            <w:proofErr w:type="spellStart"/>
             <w:r>
               <w:rPr>
                 <w:rFonts w:ascii="Roboto" w:hAnsi="Roboto"/>
@@ -239,6 +258,7 @@
               </w:rPr>
               <w:t>upgrad-sumeet</w:t>
             </w:r>
+            <w:proofErr w:type="spellEnd"/>
           </w:p>
         </w:tc>
         <w:tc>
@@ -261,6 +281,126 @@
         <w:tab/>
       </w:r>
     </w:p>
+    <w:p>
+      <w:r>
+        <w:t xml:space="preserve">Once we done with Task1, Task2 and update of automation.sh file in Task3 </w:t>
+      </w:r>
+    </w:p>
+    <w:p>
+      <w:pPr>
+        <w:rPr>
+          <w:b/>
+          <w:bCs/>
+        </w:rPr>
+      </w:pPr>
+      <w:r>
+        <w:t xml:space="preserve">Need to setup </w:t>
+      </w:r>
+      <w:proofErr w:type="spellStart"/>
+      <w:r>
+        <w:t>cron</w:t>
+      </w:r>
+      <w:proofErr w:type="spellEnd"/>
+      <w:r>
+        <w:t xml:space="preserve"> job, create automation file in </w:t>
+      </w:r>
+      <w:r>
+        <w:rPr>
+          <w:b/>
+          <w:bCs/>
+        </w:rPr>
+        <w:t>/etc/</w:t>
+      </w:r>
+      <w:proofErr w:type="spellStart"/>
+      <w:proofErr w:type="gramStart"/>
+      <w:r>
+        <w:rPr>
+          <w:b/>
+          <w:bCs/>
+        </w:rPr>
+        <w:t>cron.d</w:t>
+      </w:r>
+      <w:proofErr w:type="spellEnd"/>
+      <w:proofErr w:type="gramEnd"/>
+      <w:r>
+        <w:rPr>
+          <w:b/>
+          <w:bCs/>
+        </w:rPr>
+        <w:t>/</w:t>
+      </w:r>
+    </w:p>
+    <w:p>
+      <w:pPr>
+        <w:rPr>
+          <w:rStyle w:val="Strong"/>
+          <w:b w:val="0"/>
+          <w:bCs w:val="0"/>
+        </w:rPr>
+      </w:pPr>
+      <w:r>
+        <w:t>cat /etc/</w:t>
+      </w:r>
+      <w:proofErr w:type="spellStart"/>
+      <w:proofErr w:type="gramStart"/>
+      <w:r>
+        <w:t>cron.d</w:t>
+      </w:r>
+      <w:proofErr w:type="spellEnd"/>
+      <w:proofErr w:type="gramEnd"/>
+      <w:r>
+        <w:t>/automation</w:t>
+      </w:r>
+    </w:p>
+    <w:p>
+      <w:pPr>
+        <w:pBdr>
+          <w:top w:val="single" w:sz="6" w:space="7" w:color="CCCCCC"/>
+          <w:left w:val="single" w:sz="6" w:space="7" w:color="CCCCCC"/>
+          <w:bottom w:val="single" w:sz="6" w:space="7" w:color="CCCCCC"/>
+          <w:right w:val="single" w:sz="6" w:space="7" w:color="CCCCCC"/>
+        </w:pBdr>
+        <w:shd w:val="clear" w:color="auto" w:fill="F5F5F5"/>
+        <w:tabs>
+          <w:tab w:val="left" w:pos="916"/>
+          <w:tab w:val="left" w:pos="1832"/>
+          <w:tab w:val="left" w:pos="2748"/>
+          <w:tab w:val="left" w:pos="3664"/>
+          <w:tab w:val="left" w:pos="4580"/>
+          <w:tab w:val="left" w:pos="5496"/>
+          <w:tab w:val="left" w:pos="6412"/>
+          <w:tab w:val="left" w:pos="7328"/>
+          <w:tab w:val="left" w:pos="8244"/>
+          <w:tab w:val="left" w:pos="9160"/>
+          <w:tab w:val="left" w:pos="10076"/>
+          <w:tab w:val="left" w:pos="10992"/>
+          <w:tab w:val="left" w:pos="11908"/>
+          <w:tab w:val="left" w:pos="12824"/>
+          <w:tab w:val="left" w:pos="13740"/>
+          <w:tab w:val="left" w:pos="14656"/>
+        </w:tabs>
+        <w:wordWrap w:val="0"/>
+        <w:spacing w:after="0" w:line="244" w:lineRule="atLeast"/>
+        <w:rPr>
+          <w:rFonts w:ascii="Courier New" w:eastAsia="Times New Roman" w:hAnsi="Courier New" w:cs="Courier New"/>
+          <w:color w:val="333333"/>
+          <w:sz w:val="20"/>
+          <w:szCs w:val="20"/>
+          <w:lang w:eastAsia="en-IN"/>
+        </w:rPr>
+      </w:pPr>
+      <w:r>
+        <w:rPr>
+          <w:rFonts w:ascii="Courier New" w:eastAsia="Times New Roman" w:hAnsi="Courier New" w:cs="Courier New"/>
+          <w:color w:val="333333"/>
+          <w:sz w:val="20"/>
+          <w:szCs w:val="20"/>
+          <w:lang w:eastAsia="en-IN"/>
+        </w:rPr>
+        <w:t>* * * * * root /root/Automation_Project/automation.sh</w:t>
+      </w:r>
+    </w:p>
+    <w:p/>
     <w:p>
       <w:pPr>
         <w:ind w:left="2160" w:firstLine="720"/>
@@ -364,6 +504,7 @@
         <w:rPr>
           <w:noProof/>
         </w:rPr>
+        <w:lastRenderedPageBreak/>
         <w:drawing>
           <wp:inline distT="0" distB="0" distL="0" distR="0" wp14:anchorId="5A75FA94" wp14:editId="14CBF607">
             <wp:extent cx="5731510" cy="2082165"/>
@@ -509,6 +650,7 @@
         <w:rPr>
           <w:noProof/>
         </w:rPr>
+        <w:lastRenderedPageBreak/>
         <w:drawing>
           <wp:inline distT="0" distB="0" distL="0" distR="0" wp14:anchorId="7BAF7127" wp14:editId="0BCC2958">
             <wp:extent cx="5731510" cy="2052320"/>
@@ -702,6 +844,7 @@
         <w:rPr>
           <w:noProof/>
         </w:rPr>
+        <w:lastRenderedPageBreak/>
         <w:drawing>
           <wp:inline distT="0" distB="0" distL="0" distR="0" wp14:anchorId="191DB7F5" wp14:editId="395EFC6C">
             <wp:extent cx="5731510" cy="2192020"/>
@@ -786,7 +929,6 @@
         <w:rPr>
           <w:noProof/>
         </w:rPr>
-        <w:lastRenderedPageBreak/>
         <w:drawing>
           <wp:inline distT="0" distB="0" distL="0" distR="0" wp14:anchorId="43EA1F46" wp14:editId="725FC903">
             <wp:extent cx="5731510" cy="2047240"/>
@@ -859,6 +1001,7 @@
         <w:rPr>
           <w:noProof/>
         </w:rPr>
+        <w:lastRenderedPageBreak/>
         <w:drawing>
           <wp:inline distT="0" distB="0" distL="0" distR="0" wp14:anchorId="4C581E7E" wp14:editId="20CE3A28">
             <wp:extent cx="5731510" cy="2301240"/>
@@ -1411,6 +1554,67 @@
       <w:shd w:val="clear" w:color="auto" w:fill="E1DFDD"/>
     </w:rPr>
   </w:style>
+  <w:style w:type="character" w:styleId="Strong">
+    <w:name w:val="Strong"/>
+    <w:basedOn w:val="DefaultParagraphFont"/>
+    <w:uiPriority w:val="22"/>
+    <w:qFormat/>
+    <w:rsid w:val="00A40768"/>
+    <w:rPr>
+      <w:b/>
+      <w:bCs/>
+    </w:rPr>
+  </w:style>
+  <w:style w:type="paragraph" w:styleId="HTMLPreformatted">
+    <w:name w:val="HTML Preformatted"/>
+    <w:basedOn w:val="Normal"/>
+    <w:link w:val="HTMLPreformattedChar"/>
+    <w:uiPriority w:val="99"/>
+    <w:semiHidden/>
+    <w:unhideWhenUsed/>
+    <w:rsid w:val="00A40768"/>
+    <w:pPr>
+      <w:tabs>
+        <w:tab w:val="left" w:pos="916"/>
+        <w:tab w:val="left" w:pos="1832"/>
+        <w:tab w:val="left" w:pos="2748"/>
+        <w:tab w:val="left" w:pos="3664"/>
+        <w:tab w:val="left" w:pos="4580"/>
+        <w:tab w:val="left" w:pos="5496"/>
+        <w:tab w:val="left" w:pos="6412"/>
+        <w:tab w:val="left" w:pos="7328"/>
+        <w:tab w:val="left" w:pos="8244"/>
+        <w:tab w:val="left" w:pos="9160"/>
+        <w:tab w:val="left" w:pos="10076"/>
+        <w:tab w:val="left" w:pos="10992"/>
+        <w:tab w:val="left" w:pos="11908"/>
+        <w:tab w:val="left" w:pos="12824"/>
+        <w:tab w:val="left" w:pos="13740"/>
+        <w:tab w:val="left" w:pos="14656"/>
+      </w:tabs>
+      <w:spacing w:after="0" w:line="240" w:lineRule="auto"/>
+    </w:pPr>
+    <w:rPr>
+      <w:rFonts w:ascii="Courier New" w:eastAsia="Times New Roman" w:hAnsi="Courier New" w:cs="Courier New"/>
+      <w:sz w:val="20"/>
+      <w:szCs w:val="20"/>
+      <w:lang w:eastAsia="en-IN"/>
+    </w:rPr>
+  </w:style>
+  <w:style w:type="character" w:customStyle="1" w:styleId="HTMLPreformattedChar">
+    <w:name w:val="HTML Preformatted Char"/>
+    <w:basedOn w:val="DefaultParagraphFont"/>
+    <w:link w:val="HTMLPreformatted"/>
+    <w:uiPriority w:val="99"/>
+    <w:semiHidden/>
+    <w:rsid w:val="00A40768"/>
+    <w:rPr>
+      <w:rFonts w:ascii="Courier New" w:eastAsia="Times New Roman" w:hAnsi="Courier New" w:cs="Courier New"/>
+      <w:sz w:val="20"/>
+      <w:szCs w:val="20"/>
+      <w:lang w:eastAsia="en-IN"/>
+    </w:rPr>
+  </w:style>
 </w:styles>
 </file>
 

</xml_diff>